<commit_message>
trivial mistake in Gaussian likelihood
</commit_message>
<xml_diff>
--- a/tests/CRB_for_Supplemental_Figures_3_7_8/crb.docx
+++ b/tests/CRB_for_Supplemental_Figures_3_7_8/crb.docx
@@ -278,13 +278,7 @@
             <w:rPr>
               <w:rFonts w:ascii="Cambria Math" w:hAnsi="Cambria Math"/>
             </w:rPr>
-            <m:t xml:space="preserve"> </m:t>
-          </m:r>
-          <m:r>
-            <w:rPr>
-              <w:rFonts w:ascii="Cambria Math" w:hAnsi="Cambria Math"/>
-            </w:rPr>
-            <m:t>A</m:t>
+            <m:t xml:space="preserve"> A</m:t>
           </m:r>
           <m:sSup>
             <m:sSupPr>
@@ -544,16 +538,7 @@
                 <w:rPr>
                   <w:rFonts w:ascii="Cambria Math" w:hAnsi="Cambria Math"/>
                 </w:rPr>
-                <m:t>l=</m:t>
-              </m:r>
-              <m:r>
-                <m:rPr>
-                  <m:sty m:val="p"/>
-                </m:rPr>
-                <w:rPr>
-                  <w:rFonts w:ascii="Cambria Math" w:hAnsi="Cambria Math"/>
-                </w:rPr>
-                <m:t>log</m:t>
+                <m:t>l=log</m:t>
               </m:r>
             </m:fName>
             <m:e>
@@ -985,12 +970,6 @@
               </m:r>
             </m:num>
             <m:den>
-              <m:r>
-                <w:rPr>
-                  <w:rFonts w:ascii="Cambria Math" w:hAnsi="Cambria Math"/>
-                </w:rPr>
-                <m:t>2</m:t>
-              </m:r>
               <m:sSubSup>
                 <m:sSubSupPr>
                   <m:ctrlPr>
@@ -1326,12 +1305,6 @@
               </m:r>
             </m:num>
             <m:den>
-              <m:r>
-                <w:rPr>
-                  <w:rFonts w:ascii="Cambria Math" w:hAnsi="Cambria Math"/>
-                </w:rPr>
-                <m:t>2</m:t>
-              </m:r>
               <m:sSubSup>
                 <m:sSubSupPr>
                   <m:ctrlPr>
@@ -1790,6 +1763,8 @@
           <w:rFonts w:eastAsiaTheme="minorEastAsia"/>
         </w:rPr>
       </w:pPr>
+      <w:bookmarkStart w:id="0" w:name="_GoBack"/>
+      <w:bookmarkEnd w:id="0"/>
       <m:oMathPara>
         <m:oMath>
           <m:r>
@@ -1920,12 +1895,6 @@
               </m:r>
             </m:num>
             <m:den>
-              <m:r>
-                <w:rPr>
-                  <w:rFonts w:ascii="Cambria Math" w:hAnsi="Cambria Math"/>
-                </w:rPr>
-                <m:t>2</m:t>
-              </m:r>
               <m:sSubSup>
                 <m:sSubSupPr>
                   <m:ctrlPr>
@@ -2151,16 +2120,7 @@
                 <w:rPr>
                   <w:rFonts w:ascii="Cambria Math" w:hAnsi="Cambria Math"/>
                 </w:rPr>
-                <m:t>l=</m:t>
-              </m:r>
-              <m:r>
-                <m:rPr>
-                  <m:sty m:val="p"/>
-                </m:rPr>
-                <w:rPr>
-                  <w:rFonts w:ascii="Cambria Math" w:hAnsi="Cambria Math"/>
-                </w:rPr>
-                <m:t>log</m:t>
+                <m:t>l=log</m:t>
               </m:r>
             </m:fName>
             <m:e>
@@ -3639,6 +3599,7 @@
     </w:p>
     <w:p>
       <w:r>
+        <w:lastRenderedPageBreak/>
         <w:t>Fisher information</w:t>
       </w:r>
     </w:p>
@@ -3858,33 +3819,16 @@
       <w:pPr>
         <w:rPr>
           <w:b/>
-          <w:lang w:val="de-DE"/>
         </w:rPr>
       </w:pPr>
-      <w:proofErr w:type="spellStart"/>
       <w:r>
         <w:rPr>
           <w:b/>
-          <w:lang w:val="de-DE"/>
         </w:rPr>
-        <w:t>Suppl</w:t>
-      </w:r>
-      <w:proofErr w:type="spellEnd"/>
-      <w:r>
-        <w:rPr>
-          <w:b/>
-          <w:lang w:val="de-DE"/>
-        </w:rPr>
-        <w:t>. Fig. 3</w:t>
+        <w:t>Suppl. Fig. 3</w:t>
       </w:r>
     </w:p>
-    <w:p>
-      <w:pPr>
-        <w:rPr>
-          <w:lang w:val="de-DE"/>
-        </w:rPr>
-      </w:pPr>
-    </w:p>
+    <w:p/>
     <w:p>
       <w:r>
         <w:t>Gaussian noise, SNR 5-10</w:t>
@@ -3975,12 +3919,7 @@
     <w:p/>
     <w:p>
       <w:r>
-        <w:t>Gaussian no</w:t>
-      </w:r>
-      <w:bookmarkStart w:id="0" w:name="_GoBack"/>
-      <w:bookmarkEnd w:id="0"/>
-      <w:r>
-        <w:t>ise, SNR 5-10</w:t>
+        <w:t>Gaussian noise, SNR 5-10</w:t>
       </w:r>
       <w:r>
         <w:rPr>

</xml_diff>